<commit_message>
Update SCRUM-MEETING-Week 14 Revised.docx
</commit_message>
<xml_diff>
--- a/Scrum meetings/SCRUM-MEETING-Week 14 Revised.docx
+++ b/Scrum meetings/SCRUM-MEETING-Week 14 Revised.docx
@@ -63,12 +63,12 @@
           <wp:inline distB="0" distT="0" distL="0" distR="0">
             <wp:extent cx="160952" cy="160952"/>
             <wp:effectExtent b="0" l="0" r="0" t="0"/>
-            <wp:docPr descr=":white_check_mark:" id="1499542672" name="image4.png"/>
+            <wp:docPr descr=":white_check_mark:" id="1499542672" name="image2.png"/>
             <a:graphic>
               <a:graphicData uri="http://schemas.openxmlformats.org/drawingml/2006/picture">
                 <pic:pic>
                   <pic:nvPicPr>
-                    <pic:cNvPr descr=":white_check_mark:" id="0" name="image4.png"/>
+                    <pic:cNvPr descr=":white_check_mark:" id="0" name="image2.png"/>
                     <pic:cNvPicPr preferRelativeResize="0"/>
                   </pic:nvPicPr>
                   <pic:blipFill>
@@ -317,12 +317,12 @@
           <wp:inline distB="0" distT="0" distL="0" distR="0">
             <wp:extent cx="173032" cy="173032"/>
             <wp:effectExtent b="0" l="0" r="0" t="0"/>
-            <wp:docPr descr=":busts_in_silhouette:" id="1499542674" name="image2.png"/>
+            <wp:docPr descr=":busts_in_silhouette:" id="1499542674" name="image1.png"/>
             <a:graphic>
               <a:graphicData uri="http://schemas.openxmlformats.org/drawingml/2006/picture">
                 <pic:pic>
                   <pic:nvPicPr>
-                    <pic:cNvPr descr=":busts_in_silhouette:" id="0" name="image2.png"/>
+                    <pic:cNvPr descr=":busts_in_silhouette:" id="0" name="image1.png"/>
                     <pic:cNvPicPr preferRelativeResize="0"/>
                   </pic:nvPicPr>
                   <pic:blipFill>
@@ -1152,7 +1152,7 @@
                 <w:rFonts w:ascii="Times New Roman" w:cs="Times New Roman" w:eastAsia="Times New Roman" w:hAnsi="Times New Roman"/>
                 <w:rtl w:val="0"/>
               </w:rPr>
-              <w:t xml:space="preserve">​​This week, we completed our finishing touches on our project that we could fit in by the deadline, including for the minimum requirements, and we completed our M5 report and video walkthrough.</w:t>
+              <w:t xml:space="preserve">​​This week, we completed our finishing touches on our project that we could fit in by the deadline, including finishing and optimizing the main minimum requirements, and we completed our M5 report and edited our video walkthrough.</w:t>
             </w:r>
           </w:p>
         </w:tc>
@@ -1646,12 +1646,12 @@
           <wp:inline distB="0" distT="0" distL="0" distR="0">
             <wp:extent cx="181711" cy="181711"/>
             <wp:effectExtent b="0" l="0" r="0" t="0"/>
-            <wp:docPr descr=":books:" id="1499542675" name="image1.png"/>
+            <wp:docPr descr=":books:" id="1499542675" name="image4.png"/>
             <a:graphic>
               <a:graphicData uri="http://schemas.openxmlformats.org/drawingml/2006/picture">
                 <pic:pic>
                   <pic:nvPicPr>
-                    <pic:cNvPr descr=":books:" id="0" name="image1.png"/>
+                    <pic:cNvPr descr=":books:" id="0" name="image4.png"/>
                     <pic:cNvPicPr preferRelativeResize="0"/>
                   </pic:nvPicPr>
                   <pic:blipFill>

</xml_diff>